<commit_message>
Hibernate With JPA is done
</commit_message>
<xml_diff>
--- a/ADVANCE_JAVA/ClassNotes.docx
+++ b/ADVANCE_JAVA/ClassNotes.docx
@@ -3481,8 +3481,6 @@
           <w:rFonts w:hint="default"/>
         </w:rPr>
       </w:pPr>
-      <w:bookmarkStart w:id="0" w:name="_GoBack"/>
-      <w:bookmarkEnd w:id="0"/>
     </w:p>
     <w:p>
       <w:pPr>
@@ -5794,11 +5792,6 @@
       </w:r>
     </w:p>
     <w:p>
-      <w:pPr>
-        <w:rPr>
-          <w:rFonts w:hint="default" w:ascii="Times New Roman" w:hAnsi="Times New Roman"/>
-        </w:rPr>
-      </w:pPr>
       <w:r>
         <w:pict>
           <v:rect id="_x0000_i1038" o:spt="1" style="height:1.5pt;width:432pt;" fillcolor="#A0A0A0" filled="t" stroked="f" coordsize="21600,21600" o:hr="t" o:hrstd="t" o:hralign="center">
@@ -5811,6 +5804,929 @@
             <w10:anchorlock/>
           </v:rect>
         </w:pict>
+      </w:r>
+    </w:p>
+    <w:p/>
+    <w:p/>
+    <w:p/>
+    <w:p/>
+    <w:p/>
+    <w:p>
+      <w:pPr>
+        <w:rPr>
+          <w:rFonts w:hint="default"/>
+        </w:rPr>
+      </w:pPr>
+      <w:r>
+        <w:rPr>
+          <w:rFonts w:hint="default"/>
+        </w:rPr>
+        <w:t>### JPA:</w:t>
+      </w:r>
+    </w:p>
+    <w:p>
+      <w:pPr>
+        <w:rPr>
+          <w:rFonts w:hint="default"/>
+        </w:rPr>
+      </w:pPr>
+      <w:r>
+        <w:rPr>
+          <w:rFonts w:hint="default"/>
+        </w:rPr>
+        <w:t>- JPA represents Java Persistence API.</w:t>
+      </w:r>
+    </w:p>
+    <w:p>
+      <w:pPr>
+        <w:rPr>
+          <w:rFonts w:hint="default"/>
+        </w:rPr>
+      </w:pPr>
+      <w:r>
+        <w:rPr>
+          <w:rFonts w:hint="default"/>
+        </w:rPr>
+        <w:t>- JPA only provides specifications; it doesn't provide any implementation.</w:t>
+      </w:r>
+    </w:p>
+    <w:p>
+      <w:pPr>
+        <w:rPr>
+          <w:rFonts w:hint="default"/>
+        </w:rPr>
+      </w:pPr>
+      <w:r>
+        <w:rPr>
+          <w:rFonts w:hint="default"/>
+        </w:rPr>
+        <w:t>- The specifications of JPA are a set of rules and guidelines for implementing Object Relational Mapping (ORM).</w:t>
+      </w:r>
+    </w:p>
+    <w:p>
+      <w:pPr>
+        <w:rPr>
+          <w:rFonts w:hint="default"/>
+        </w:rPr>
+      </w:pPr>
+      <w:r>
+        <w:rPr>
+          <w:rFonts w:hint="default"/>
+        </w:rPr>
+        <w:t>- Hibernate is known for implementing JPA guidelines.</w:t>
+      </w:r>
+    </w:p>
+    <w:p>
+      <w:pPr>
+        <w:rPr>
+          <w:rFonts w:hint="default"/>
+        </w:rPr>
+      </w:pPr>
+      <w:r>
+        <w:rPr>
+          <w:rFonts w:hint="default"/>
+        </w:rPr>
+        <w:t>- All the specifications of Hibernate JPA are present in the javax.persistence package.</w:t>
+      </w:r>
+    </w:p>
+    <w:p>
+      <w:pPr>
+        <w:rPr>
+          <w:rFonts w:hint="default"/>
+        </w:rPr>
+      </w:pPr>
+      <w:r>
+        <w:rPr>
+          <w:rFonts w:hint="default"/>
+        </w:rPr>
+        <w:t>- Hibernate JPA internally uses JPQL (Java Persistence Query Language) to interact with the database.</w:t>
+      </w:r>
+    </w:p>
+    <w:p>
+      <w:pPr>
+        <w:rPr>
+          <w:rFonts w:hint="default"/>
+        </w:rPr>
+      </w:pPr>
+      <w:r>
+        <w:rPr>
+          <w:rFonts w:hint="default"/>
+        </w:rPr>
+        <w:t>- JPA uses the EntityManagerFactory interface to initiate the database connection process.</w:t>
+      </w:r>
+    </w:p>
+    <w:p>
+      <w:pPr>
+        <w:rPr>
+          <w:rFonts w:hint="default"/>
+        </w:rPr>
+      </w:pPr>
+      <w:r>
+        <w:rPr>
+          <w:rFonts w:hint="default"/>
+        </w:rPr>
+        <w:t>- All configurations related to database connectivity are stored in the persistence.xml file.</w:t>
+      </w:r>
+    </w:p>
+    <w:p>
+      <w:pPr>
+        <w:rPr>
+          <w:rFonts w:hint="default"/>
+        </w:rPr>
+      </w:pPr>
+      <w:r>
+        <w:rPr>
+          <w:rFonts w:hint="default"/>
+        </w:rPr>
+        <w:t>- The EntityManagerFactory interface helps create instances of the EntityManager interface, which in turn creates an EntityTransaction instance to perform database operations.</w:t>
+      </w:r>
+    </w:p>
+    <w:p>
+      <w:pPr>
+        <w:rPr>
+          <w:rFonts w:hint="default"/>
+        </w:rPr>
+      </w:pPr>
+    </w:p>
+    <w:p>
+      <w:pPr>
+        <w:rPr>
+          <w:rFonts w:hint="default"/>
+        </w:rPr>
+      </w:pPr>
+      <w:r>
+        <w:rPr>
+          <w:rFonts w:hint="default"/>
+        </w:rPr>
+        <w:t>### Persistence:</w:t>
+      </w:r>
+    </w:p>
+    <w:p>
+      <w:pPr>
+        <w:rPr>
+          <w:rFonts w:hint="default"/>
+        </w:rPr>
+      </w:pPr>
+      <w:r>
+        <w:rPr>
+          <w:rFonts w:hint="default"/>
+        </w:rPr>
+        <w:t>- It is a class present in the javax.persistence package.</w:t>
+      </w:r>
+    </w:p>
+    <w:p>
+      <w:pPr>
+        <w:rPr>
+          <w:rFonts w:hint="default"/>
+        </w:rPr>
+      </w:pPr>
+      <w:r>
+        <w:rPr>
+          <w:rFonts w:hint="default"/>
+        </w:rPr>
+        <w:t>- It is a helper class used to create an object for EntityManagerFactory by invoking the static method createEntityManagerFactory().</w:t>
+      </w:r>
+    </w:p>
+    <w:p>
+      <w:pPr>
+        <w:rPr>
+          <w:rFonts w:hint="default"/>
+        </w:rPr>
+      </w:pPr>
+    </w:p>
+    <w:p>
+      <w:pPr>
+        <w:rPr>
+          <w:rFonts w:hint="default"/>
+        </w:rPr>
+      </w:pPr>
+      <w:r>
+        <w:rPr>
+          <w:rFonts w:hint="default"/>
+        </w:rPr>
+        <w:t>### EntityManagerFactory (Interface):</w:t>
+      </w:r>
+    </w:p>
+    <w:p>
+      <w:pPr>
+        <w:rPr>
+          <w:rFonts w:hint="default"/>
+        </w:rPr>
+      </w:pPr>
+      <w:r>
+        <w:rPr>
+          <w:rFonts w:hint="default"/>
+        </w:rPr>
+        <w:t>- It is an interface present in the javax.persistence package.</w:t>
+      </w:r>
+    </w:p>
+    <w:p>
+      <w:pPr>
+        <w:rPr>
+          <w:rFonts w:hint="default"/>
+        </w:rPr>
+      </w:pPr>
+      <w:r>
+        <w:rPr>
+          <w:rFonts w:hint="default"/>
+        </w:rPr>
+        <w:t>- It reads configuration details from the persistence.xml file, builds a connection with the respective database based on the persistence-unit name provided, and creates tables for classes annotated with @Entity.</w:t>
+      </w:r>
+    </w:p>
+    <w:p>
+      <w:pPr>
+        <w:rPr>
+          <w:rFonts w:hint="default"/>
+        </w:rPr>
+      </w:pPr>
+      <w:r>
+        <w:rPr>
+          <w:rFonts w:hint="default"/>
+        </w:rPr>
+        <w:t>- An object for EntityManagerFactory can be created by invoking the createEntityManagerFactory() method using the Persistence class.</w:t>
+      </w:r>
+    </w:p>
+    <w:p>
+      <w:pPr>
+        <w:rPr>
+          <w:rFonts w:hint="default"/>
+        </w:rPr>
+      </w:pPr>
+      <w:r>
+        <w:rPr>
+          <w:rFonts w:hint="default"/>
+        </w:rPr>
+        <w:t>- It is responsible for creating EntityManager instances.</w:t>
+      </w:r>
+    </w:p>
+    <w:p>
+      <w:pPr>
+        <w:rPr>
+          <w:rFonts w:hint="default"/>
+        </w:rPr>
+      </w:pPr>
+    </w:p>
+    <w:p>
+      <w:pPr>
+        <w:rPr>
+          <w:rFonts w:hint="default"/>
+        </w:rPr>
+      </w:pPr>
+      <w:r>
+        <w:rPr>
+          <w:rFonts w:hint="default"/>
+        </w:rPr>
+        <w:t>### EntityManager (Interface):</w:t>
+      </w:r>
+    </w:p>
+    <w:p>
+      <w:pPr>
+        <w:rPr>
+          <w:rFonts w:hint="default"/>
+        </w:rPr>
+      </w:pPr>
+      <w:r>
+        <w:rPr>
+          <w:rFonts w:hint="default"/>
+        </w:rPr>
+        <w:t>- It is an interface present in the javax.persistence package.</w:t>
+      </w:r>
+    </w:p>
+    <w:p>
+      <w:pPr>
+        <w:rPr>
+          <w:rFonts w:hint="default"/>
+        </w:rPr>
+      </w:pPr>
+      <w:r>
+        <w:rPr>
+          <w:rFonts w:hint="default"/>
+        </w:rPr>
+        <w:t>- An object for EntityManager can be created by invoking the createEntityManager() method using the EntityManagerFactory object.</w:t>
+      </w:r>
+    </w:p>
+    <w:p>
+      <w:pPr>
+        <w:rPr>
+          <w:rFonts w:hint="default"/>
+        </w:rPr>
+      </w:pPr>
+      <w:r>
+        <w:rPr>
+          <w:rFonts w:hint="default"/>
+        </w:rPr>
+        <w:t>- It is similar to the Session in core Hibernate.</w:t>
+      </w:r>
+    </w:p>
+    <w:p>
+      <w:pPr>
+        <w:rPr>
+          <w:rFonts w:hint="default"/>
+        </w:rPr>
+      </w:pPr>
+      <w:r>
+        <w:rPr>
+          <w:rFonts w:hint="default"/>
+        </w:rPr>
+        <w:t>- It has several built-in methods to perform database operations and is used to build different types of queries and Criteria.</w:t>
+      </w:r>
+    </w:p>
+    <w:p>
+      <w:pPr>
+        <w:rPr>
+          <w:rFonts w:hint="default"/>
+        </w:rPr>
+      </w:pPr>
+      <w:r>
+        <w:rPr>
+          <w:rFonts w:hint="default"/>
+        </w:rPr>
+        <w:t>- Methods to perform CRUD operations:</w:t>
+      </w:r>
+    </w:p>
+    <w:p>
+      <w:pPr>
+        <w:rPr>
+          <w:rFonts w:hint="default"/>
+        </w:rPr>
+      </w:pPr>
+      <w:r>
+        <w:rPr>
+          <w:rFonts w:hint="default"/>
+        </w:rPr>
+        <w:t xml:space="preserve">  1. persist() - to insert data.</w:t>
+      </w:r>
+    </w:p>
+    <w:p>
+      <w:pPr>
+        <w:rPr>
+          <w:rFonts w:hint="default"/>
+        </w:rPr>
+      </w:pPr>
+      <w:r>
+        <w:rPr>
+          <w:rFonts w:hint="default"/>
+        </w:rPr>
+        <w:t xml:space="preserve">  2. find() - to fetch data.</w:t>
+      </w:r>
+    </w:p>
+    <w:p>
+      <w:pPr>
+        <w:rPr>
+          <w:rFonts w:hint="default"/>
+        </w:rPr>
+      </w:pPr>
+      <w:r>
+        <w:rPr>
+          <w:rFonts w:hint="default"/>
+        </w:rPr>
+        <w:t xml:space="preserve">  3. merge() - to update data.</w:t>
+      </w:r>
+    </w:p>
+    <w:p>
+      <w:pPr>
+        <w:rPr>
+          <w:rFonts w:hint="default"/>
+        </w:rPr>
+      </w:pPr>
+      <w:r>
+        <w:rPr>
+          <w:rFonts w:hint="default"/>
+        </w:rPr>
+        <w:t xml:space="preserve">  4. remove() - to delete data.</w:t>
+      </w:r>
+    </w:p>
+    <w:p>
+      <w:pPr>
+        <w:rPr>
+          <w:rFonts w:hint="default"/>
+        </w:rPr>
+      </w:pPr>
+    </w:p>
+    <w:p>
+      <w:pPr>
+        <w:rPr>
+          <w:rFonts w:hint="default"/>
+        </w:rPr>
+      </w:pPr>
+      <w:r>
+        <w:rPr>
+          <w:rFonts w:hint="default"/>
+        </w:rPr>
+        <w:t>### EntityTransaction (Interface):</w:t>
+      </w:r>
+    </w:p>
+    <w:p>
+      <w:pPr>
+        <w:rPr>
+          <w:rFonts w:hint="default"/>
+        </w:rPr>
+      </w:pPr>
+      <w:r>
+        <w:rPr>
+          <w:rFonts w:hint="default"/>
+        </w:rPr>
+        <w:t>- It is an interface present in the javax.persistence package.</w:t>
+      </w:r>
+    </w:p>
+    <w:p>
+      <w:pPr>
+        <w:rPr>
+          <w:rFonts w:hint="default"/>
+        </w:rPr>
+      </w:pPr>
+      <w:r>
+        <w:rPr>
+          <w:rFonts w:hint="default"/>
+        </w:rPr>
+        <w:t>- It acts as a gateway for managing transactions when interacting with a relational database.</w:t>
+      </w:r>
+    </w:p>
+    <w:p>
+      <w:pPr>
+        <w:rPr>
+          <w:rFonts w:hint="default"/>
+        </w:rPr>
+      </w:pPr>
+      <w:r>
+        <w:rPr>
+          <w:rFonts w:hint="default"/>
+        </w:rPr>
+        <w:t>- An object for EntityTransaction can be created by invoking the getTransaction() method using the EntityManager object.</w:t>
+      </w:r>
+    </w:p>
+    <w:p>
+      <w:pPr>
+        <w:rPr>
+          <w:rFonts w:hint="default"/>
+        </w:rPr>
+      </w:pPr>
+    </w:p>
+    <w:p>
+      <w:pPr>
+        <w:rPr>
+          <w:rFonts w:hint="default"/>
+        </w:rPr>
+      </w:pPr>
+      <w:r>
+        <w:rPr>
+          <w:rFonts w:hint="default"/>
+        </w:rPr>
+        <w:t>### Relational Mapping:</w:t>
+      </w:r>
+    </w:p>
+    <w:p>
+      <w:pPr>
+        <w:rPr>
+          <w:rFonts w:hint="default"/>
+        </w:rPr>
+      </w:pPr>
+      <w:r>
+        <w:rPr>
+          <w:rFonts w:hint="default"/>
+        </w:rPr>
+        <w:t>- Relational mapping in Hibernate involves defining relationships between Java objects and corresponding tables in a relational database.</w:t>
+      </w:r>
+    </w:p>
+    <w:p>
+      <w:pPr>
+        <w:rPr>
+          <w:rFonts w:hint="default"/>
+        </w:rPr>
+      </w:pPr>
+      <w:r>
+        <w:rPr>
+          <w:rFonts w:hint="default"/>
+        </w:rPr>
+        <w:t>- There are four types of mappings in Hibernate:</w:t>
+      </w:r>
+    </w:p>
+    <w:p>
+      <w:pPr>
+        <w:rPr>
+          <w:rFonts w:hint="default"/>
+        </w:rPr>
+      </w:pPr>
+      <w:r>
+        <w:rPr>
+          <w:rFonts w:hint="default"/>
+        </w:rPr>
+        <w:t xml:space="preserve">  1. @OneToOne</w:t>
+      </w:r>
+    </w:p>
+    <w:p>
+      <w:pPr>
+        <w:rPr>
+          <w:rFonts w:hint="default"/>
+        </w:rPr>
+      </w:pPr>
+      <w:r>
+        <w:rPr>
+          <w:rFonts w:hint="default"/>
+        </w:rPr>
+        <w:t xml:space="preserve">  2. @OneToMany</w:t>
+      </w:r>
+    </w:p>
+    <w:p>
+      <w:pPr>
+        <w:rPr>
+          <w:rFonts w:hint="default"/>
+        </w:rPr>
+      </w:pPr>
+      <w:r>
+        <w:rPr>
+          <w:rFonts w:hint="default"/>
+        </w:rPr>
+        <w:t xml:space="preserve">  3. @ManyToOne</w:t>
+      </w:r>
+    </w:p>
+    <w:p>
+      <w:pPr>
+        <w:rPr>
+          <w:rFonts w:hint="default"/>
+        </w:rPr>
+      </w:pPr>
+      <w:r>
+        <w:rPr>
+          <w:rFonts w:hint="default"/>
+        </w:rPr>
+        <w:t xml:space="preserve">  4. @ManyToMany</w:t>
+      </w:r>
+    </w:p>
+    <w:p>
+      <w:pPr>
+        <w:rPr>
+          <w:rFonts w:hint="default"/>
+        </w:rPr>
+      </w:pPr>
+    </w:p>
+    <w:p>
+      <w:pPr>
+        <w:rPr>
+          <w:rFonts w:hint="default"/>
+        </w:rPr>
+      </w:pPr>
+    </w:p>
+    <w:p>
+      <w:pPr>
+        <w:rPr>
+          <w:rFonts w:hint="default"/>
+        </w:rPr>
+      </w:pPr>
+    </w:p>
+    <w:p>
+      <w:pPr>
+        <w:rPr>
+          <w:rFonts w:hint="default"/>
+        </w:rPr>
+      </w:pPr>
+      <w:r>
+        <w:rPr>
+          <w:rFonts w:hint="default"/>
+        </w:rPr>
+        <w:t>#### 1. @OneToOne:</w:t>
+      </w:r>
+    </w:p>
+    <w:p>
+      <w:pPr>
+        <w:rPr>
+          <w:rFonts w:hint="default"/>
+        </w:rPr>
+      </w:pPr>
+      <w:r>
+        <w:rPr>
+          <w:rFonts w:hint="default"/>
+        </w:rPr>
+        <w:t>- Establishes a relationship where one instance of an entity is associated with one and only one instance of another entity.</w:t>
+      </w:r>
+    </w:p>
+    <w:p>
+      <w:pPr>
+        <w:rPr>
+          <w:rFonts w:hint="default"/>
+        </w:rPr>
+      </w:pPr>
+      <w:r>
+        <w:rPr>
+          <w:rFonts w:hint="default"/>
+        </w:rPr>
+        <w:t>- *Uni-directional mapping*: The entity class where the mapping information is provided is called the owner entity, and the other is the non-owning entity. An extra column is added to the owner entity table to represent the foreign key relationship.</w:t>
+      </w:r>
+    </w:p>
+    <w:p>
+      <w:pPr>
+        <w:rPr>
+          <w:rFonts w:hint="default"/>
+        </w:rPr>
+      </w:pPr>
+      <w:r>
+        <w:rPr>
+          <w:rFonts w:hint="default"/>
+        </w:rPr>
+        <w:t>- *Bi-directional mapping*: Both entities have mapping information, making both owner entities. An extra column is added to both tables. The mappedBy attribute can be used to reduce code and avoid extra columns.</w:t>
+      </w:r>
+    </w:p>
+    <w:p>
+      <w:pPr>
+        <w:rPr>
+          <w:rFonts w:hint="default"/>
+        </w:rPr>
+      </w:pPr>
+      <w:r>
+        <w:rPr>
+          <w:rFonts w:hint="default"/>
+        </w:rPr>
+        <w:t>- Example: Person and Passport.</w:t>
+      </w:r>
+    </w:p>
+    <w:p>
+      <w:pPr>
+        <w:rPr>
+          <w:rFonts w:hint="default"/>
+        </w:rPr>
+      </w:pPr>
+    </w:p>
+    <w:p>
+      <w:pPr>
+        <w:rPr>
+          <w:rFonts w:hint="default"/>
+        </w:rPr>
+      </w:pPr>
+      <w:r>
+        <w:rPr>
+          <w:rFonts w:hint="default"/>
+        </w:rPr>
+        <w:t>#### 2. @OneToMany:</w:t>
+      </w:r>
+    </w:p>
+    <w:p>
+      <w:pPr>
+        <w:rPr>
+          <w:rFonts w:hint="default"/>
+        </w:rPr>
+      </w:pPr>
+      <w:r>
+        <w:rPr>
+          <w:rFonts w:hint="default"/>
+        </w:rPr>
+        <w:t>- Defines a relationship where one instance of an entity is related to multiple instances of another entity.</w:t>
+      </w:r>
+    </w:p>
+    <w:p>
+      <w:pPr>
+        <w:rPr>
+          <w:rFonts w:hint="default"/>
+        </w:rPr>
+      </w:pPr>
+      <w:r>
+        <w:rPr>
+          <w:rFonts w:hint="default"/>
+        </w:rPr>
+        <w:t>- *Uni-directional mapping*: An extra table is created to represent the foreign key relationship.</w:t>
+      </w:r>
+    </w:p>
+    <w:p>
+      <w:pPr>
+        <w:rPr>
+          <w:rFonts w:hint="default"/>
+        </w:rPr>
+      </w:pPr>
+      <w:r>
+        <w:rPr>
+          <w:rFonts w:hint="default"/>
+        </w:rPr>
+        <w:t>- *Bi-directional mapping*: An extra table is created for the @OneToMany side, and an extra column</w:t>
+      </w:r>
+      <w:r>
+        <w:rPr>
+          <w:rFonts w:hint="default"/>
+          <w:lang w:val="en-US"/>
+        </w:rPr>
+        <w:t xml:space="preserve"> </w:t>
+      </w:r>
+      <w:r>
+        <w:rPr>
+          <w:rFonts w:hint="default"/>
+        </w:rPr>
+        <w:t xml:space="preserve"> is added to the @ManyToOne side. The mappedBy attribute can be used on the @OneToMany side to reduce code and avoid extra tables.</w:t>
+      </w:r>
+    </w:p>
+    <w:p>
+      <w:pPr>
+        <w:rPr>
+          <w:rFonts w:hint="default"/>
+        </w:rPr>
+      </w:pPr>
+      <w:r>
+        <w:rPr>
+          <w:rFonts w:hint="default"/>
+        </w:rPr>
+        <w:t>- Example: Company and Employee, Person and Vehicle.</w:t>
+      </w:r>
+    </w:p>
+    <w:p>
+      <w:pPr>
+        <w:rPr>
+          <w:rFonts w:hint="default"/>
+        </w:rPr>
+      </w:pPr>
+    </w:p>
+    <w:p>
+      <w:pPr>
+        <w:rPr>
+          <w:rFonts w:hint="default"/>
+        </w:rPr>
+      </w:pPr>
+      <w:r>
+        <w:rPr>
+          <w:rFonts w:hint="default"/>
+        </w:rPr>
+        <w:t>#### 3. @ManyToOne:</w:t>
+      </w:r>
+    </w:p>
+    <w:p>
+      <w:pPr>
+        <w:rPr>
+          <w:rFonts w:hint="default"/>
+        </w:rPr>
+      </w:pPr>
+      <w:r>
+        <w:rPr>
+          <w:rFonts w:hint="default"/>
+        </w:rPr>
+        <w:t>- Defines a relationship where multiple instances of an entity are associated with one instance of another entity (inverse of @OneToMany).</w:t>
+      </w:r>
+    </w:p>
+    <w:p>
+      <w:pPr>
+        <w:rPr>
+          <w:rFonts w:hint="default"/>
+        </w:rPr>
+      </w:pPr>
+      <w:r>
+        <w:rPr>
+          <w:rFonts w:hint="default"/>
+        </w:rPr>
+        <w:t>- *Uni-directional mapping*: An extra column is added to the owner entity table.</w:t>
+      </w:r>
+    </w:p>
+    <w:p>
+      <w:pPr>
+        <w:rPr>
+          <w:rFonts w:hint="default"/>
+        </w:rPr>
+      </w:pPr>
+      <w:r>
+        <w:rPr>
+          <w:rFonts w:hint="default"/>
+        </w:rPr>
+        <w:t>- *Bi-directional mapping*: Behaves the same as @OneToMany bi-directional. The mappedBy attribute cannot be used with @ManyToOne.</w:t>
+      </w:r>
+    </w:p>
+    <w:p>
+      <w:pPr>
+        <w:rPr>
+          <w:rFonts w:hint="default"/>
+        </w:rPr>
+      </w:pPr>
+      <w:r>
+        <w:rPr>
+          <w:rFonts w:hint="default"/>
+        </w:rPr>
+        <w:t>- Example: Employee and Company, Teachers and Department.</w:t>
+      </w:r>
+    </w:p>
+    <w:p>
+      <w:pPr>
+        <w:rPr>
+          <w:rFonts w:hint="default"/>
+        </w:rPr>
+      </w:pPr>
+    </w:p>
+    <w:p>
+      <w:pPr>
+        <w:rPr>
+          <w:rFonts w:hint="default"/>
+        </w:rPr>
+      </w:pPr>
+      <w:r>
+        <w:rPr>
+          <w:rFonts w:hint="default"/>
+        </w:rPr>
+        <w:t>#### 4. @ManyToMany:</w:t>
+      </w:r>
+    </w:p>
+    <w:p>
+      <w:pPr>
+        <w:rPr>
+          <w:rFonts w:hint="default"/>
+        </w:rPr>
+      </w:pPr>
+      <w:r>
+        <w:rPr>
+          <w:rFonts w:hint="default"/>
+        </w:rPr>
+        <w:t>- Defines a relationship where multiple instances of one entity are associated with multiple instances of another entity.</w:t>
+      </w:r>
+    </w:p>
+    <w:p>
+      <w:pPr>
+        <w:rPr>
+          <w:rFonts w:hint="default"/>
+        </w:rPr>
+      </w:pPr>
+      <w:r>
+        <w:rPr>
+          <w:rFonts w:hint="default"/>
+        </w:rPr>
+        <w:t>- *Uni-directional mapping*: An extra table is created to represent the foreign key relationship.</w:t>
+      </w:r>
+    </w:p>
+    <w:p>
+      <w:pPr>
+        <w:rPr>
+          <w:rFonts w:hint="default"/>
+        </w:rPr>
+      </w:pPr>
+      <w:r>
+        <w:rPr>
+          <w:rFonts w:hint="default"/>
+        </w:rPr>
+        <w:t>- *Bi-directional mapping*: Two extra tables are created. The mappedBy attribute can be used in either entity to reduce code and avoid extra tables.</w:t>
+      </w:r>
+    </w:p>
+    <w:p>
+      <w:pPr>
+        <w:rPr>
+          <w:rFonts w:hint="default"/>
+        </w:rPr>
+      </w:pPr>
+      <w:r>
+        <w:rPr>
+          <w:rFonts w:hint="default"/>
+        </w:rPr>
+        <w:t>- Example: Student and Course, Customer and Product.</w:t>
+      </w:r>
+    </w:p>
+    <w:p>
+      <w:pPr>
+        <w:rPr>
+          <w:rFonts w:hint="default"/>
+        </w:rPr>
+      </w:pPr>
+    </w:p>
+    <w:p>
+      <w:pPr>
+        <w:rPr>
+          <w:rFonts w:hint="default"/>
+        </w:rPr>
+      </w:pPr>
+      <w:r>
+        <w:rPr>
+          <w:rFonts w:hint="default"/>
+        </w:rPr>
+        <w:t>### mappedBy Attribute:</w:t>
+      </w:r>
+      <w:bookmarkStart w:id="0" w:name="_GoBack"/>
+      <w:bookmarkEnd w:id="0"/>
+    </w:p>
+    <w:p>
+      <w:pPr>
+        <w:rPr>
+          <w:rFonts w:hint="default"/>
+        </w:rPr>
+      </w:pPr>
+      <w:r>
+        <w:rPr>
+          <w:rFonts w:hint="default"/>
+        </w:rPr>
+        <w:t>- Used to define the inverse side of a bidirectional relationship.</w:t>
+      </w:r>
+    </w:p>
+    <w:p>
+      <w:pPr>
+        <w:rPr>
+          <w:rFonts w:hint="default"/>
+        </w:rPr>
+      </w:pPr>
+      <w:r>
+        <w:rPr>
+          <w:rFonts w:hint="default"/>
+        </w:rPr>
+        <w:t>- Specifies the field that owns the relationship in the owning entity.</w:t>
+      </w:r>
+    </w:p>
+    <w:p>
+      <w:pPr>
+        <w:rPr>
+          <w:rFonts w:hint="default"/>
+        </w:rPr>
+      </w:pPr>
+      <w:r>
+        <w:rPr>
+          <w:rFonts w:hint="default"/>
+        </w:rPr>
+        <w:t>- Ensures Hibernate understands which side owns the foreign key, avoiding duplication and maintaining consistency in the database and entity relationships.</w:t>
       </w:r>
     </w:p>
     <w:sectPr>
@@ -5933,7 +6849,7 @@
     <w:lsdException w:qFormat="1" w:unhideWhenUsed="0" w:uiPriority="0" w:semiHidden="0" w:name="HTML Code"/>
     <w:lsdException w:unhideWhenUsed="0" w:uiPriority="0" w:semiHidden="0" w:name="HTML Definition"/>
     <w:lsdException w:unhideWhenUsed="0" w:uiPriority="0" w:semiHidden="0" w:name="HTML Keyboard"/>
-    <w:lsdException w:unhideWhenUsed="0" w:uiPriority="0" w:semiHidden="0" w:name="HTML Preformatted"/>
+    <w:lsdException w:qFormat="1" w:unhideWhenUsed="0" w:uiPriority="0" w:semiHidden="0" w:name="HTML Preformatted"/>
     <w:lsdException w:unhideWhenUsed="0" w:uiPriority="0" w:semiHidden="0" w:name="HTML Sample"/>
     <w:lsdException w:unhideWhenUsed="0" w:uiPriority="0" w:semiHidden="0" w:name="HTML Typewriter"/>
     <w:lsdException w:unhideWhenUsed="0" w:uiPriority="0" w:semiHidden="0" w:name="HTML Variable"/>
@@ -6167,6 +7083,7 @@
   </w:style>
   <w:style w:type="paragraph" w:styleId="7">
     <w:name w:val="HTML Preformatted"/>
+    <w:qFormat/>
     <w:uiPriority w:val="0"/>
     <w:pPr>
       <w:tabs>

</xml_diff>

<commit_message>
multithreading,java8,hibernate is completed, servlet is going on
</commit_message>
<xml_diff>
--- a/ADVANCE_JAVA/ClassNotes.docx
+++ b/ADVANCE_JAVA/ClassNotes.docx
@@ -6687,47 +6687,1063 @@
         </w:rPr>
         <w:t>### mappedBy Attribute:</w:t>
       </w:r>
+    </w:p>
+    <w:p>
+      <w:pPr>
+        <w:rPr>
+          <w:rFonts w:hint="default"/>
+        </w:rPr>
+      </w:pPr>
+      <w:r>
+        <w:rPr>
+          <w:rFonts w:hint="default"/>
+        </w:rPr>
+        <w:t>- Used to define the inverse side of a bidirectional relationship.</w:t>
+      </w:r>
+    </w:p>
+    <w:p>
+      <w:pPr>
+        <w:rPr>
+          <w:rFonts w:hint="default"/>
+        </w:rPr>
+      </w:pPr>
+      <w:r>
+        <w:rPr>
+          <w:rFonts w:hint="default"/>
+        </w:rPr>
+        <w:t>- Specifies the field that owns the relationship in the owning entity.</w:t>
+      </w:r>
+    </w:p>
+    <w:p>
+      <w:pPr>
+        <w:rPr>
+          <w:rFonts w:hint="default"/>
+        </w:rPr>
+      </w:pPr>
+      <w:r>
+        <w:rPr>
+          <w:rFonts w:hint="default"/>
+        </w:rPr>
+        <w:t>- Ensures Hibernate understands which side owns the foreign key, avoiding duplication and maintaining consistency in the database and entity relationships.</w:t>
+      </w:r>
+    </w:p>
+    <w:p>
+      <w:pPr>
+        <w:rPr>
+          <w:rFonts w:hint="default"/>
+        </w:rPr>
+      </w:pPr>
+    </w:p>
+    <w:p>
+      <w:pPr>
+        <w:keepNext w:val="0"/>
+        <w:keepLines w:val="0"/>
+        <w:widowControl/>
+        <w:suppressLineNumbers w:val="0"/>
+      </w:pPr>
+      <w:r>
+        <w:pict>
+          <v:rect id="_x0000_i1039" o:spt="1" style="height:1.5pt;width:432pt;" fillcolor="#A0A0A0" filled="t" stroked="f" coordsize="21600,21600" o:hr="t" o:hrstd="t" o:hralign="center">
+            <v:path/>
+            <v:fill on="t" focussize="0,0"/>
+            <v:stroke on="f"/>
+            <v:imagedata o:title=""/>
+            <o:lock v:ext="edit"/>
+            <w10:wrap type="none"/>
+            <w10:anchorlock/>
+          </v:rect>
+        </w:pict>
+      </w:r>
+    </w:p>
+    <w:p>
+      <w:pPr>
+        <w:pStyle w:val="2"/>
+        <w:keepNext w:val="0"/>
+        <w:keepLines w:val="0"/>
+        <w:widowControl/>
+        <w:suppressLineNumbers w:val="0"/>
+      </w:pPr>
+      <w:r>
+        <w:t xml:space="preserve">🔑 </w:t>
+      </w:r>
+      <w:r>
+        <w:rPr>
+          <w:rStyle w:val="9"/>
+          <w:b/>
+          <w:bCs/>
+        </w:rPr>
+        <w:t>Primary Key Auto Generation Strategy</w:t>
+      </w:r>
+    </w:p>
+    <w:p>
+      <w:pPr>
+        <w:pStyle w:val="3"/>
+        <w:keepNext w:val="0"/>
+        <w:keepLines w:val="0"/>
+        <w:widowControl/>
+        <w:suppressLineNumbers w:val="0"/>
+      </w:pPr>
+      <w:r>
+        <w:t xml:space="preserve">➤ </w:t>
+      </w:r>
+      <w:r>
+        <w:rPr>
+          <w:rStyle w:val="6"/>
+        </w:rPr>
+        <w:t>GenerationType.IDENTITY</w:t>
+      </w:r>
+    </w:p>
+    <w:p>
+      <w:pPr>
+        <w:pStyle w:val="8"/>
+        <w:keepNext w:val="0"/>
+        <w:keepLines w:val="0"/>
+        <w:widowControl/>
+        <w:suppressLineNumbers w:val="0"/>
+        <w:ind w:left="720"/>
+      </w:pPr>
+      <w:r>
+        <w:t>This tells the database to handle primary key generation automatically.</w:t>
+      </w:r>
+    </w:p>
+    <w:p>
+      <w:pPr>
+        <w:pStyle w:val="8"/>
+        <w:keepNext w:val="0"/>
+        <w:keepLines w:val="0"/>
+        <w:widowControl/>
+        <w:suppressLineNumbers w:val="0"/>
+        <w:ind w:left="720"/>
+      </w:pPr>
+      <w:r>
+        <w:t xml:space="preserve">The database uses </w:t>
+      </w:r>
+      <w:r>
+        <w:rPr>
+          <w:rStyle w:val="9"/>
+        </w:rPr>
+        <w:t>auto-increment</w:t>
+      </w:r>
+      <w:r>
+        <w:t>, so every new row gets a unique number.</w:t>
+      </w:r>
+    </w:p>
+    <w:p>
+      <w:pPr>
+        <w:pStyle w:val="8"/>
+        <w:keepNext w:val="0"/>
+        <w:keepLines w:val="0"/>
+        <w:widowControl/>
+        <w:suppressLineNumbers w:val="0"/>
+        <w:ind w:left="720"/>
+      </w:pPr>
+      <w:r>
+        <w:t>You don't need to set the ID manually.</w:t>
+      </w:r>
+    </w:p>
+    <w:p>
+      <w:pPr>
+        <w:pStyle w:val="8"/>
+        <w:keepNext w:val="0"/>
+        <w:keepLines w:val="0"/>
+        <w:widowControl/>
+        <w:suppressLineNumbers w:val="0"/>
+        <w:ind w:left="720"/>
+      </w:pPr>
+    </w:p>
+    <w:p>
+      <w:pPr>
+        <w:pStyle w:val="8"/>
+        <w:keepNext w:val="0"/>
+        <w:keepLines w:val="0"/>
+        <w:widowControl/>
+        <w:suppressLineNumbers w:val="0"/>
+      </w:pPr>
+      <w:r>
+        <w:rPr>
+          <w:rStyle w:val="9"/>
+        </w:rPr>
+        <w:t>Example:</w:t>
+      </w:r>
+    </w:p>
+    <w:p>
+      <w:pPr>
+        <w:pStyle w:val="7"/>
+        <w:keepNext w:val="0"/>
+        <w:keepLines w:val="0"/>
+        <w:widowControl/>
+        <w:suppressLineNumbers w:val="0"/>
+        <w:rPr>
+          <w:rStyle w:val="6"/>
+        </w:rPr>
+      </w:pPr>
+      <w:r>
+        <w:rPr>
+          <w:rStyle w:val="6"/>
+        </w:rPr>
+        <w:t>@GeneratedValue(strategy = GenerationType.IDENTITY)</w:t>
+      </w:r>
+    </w:p>
+    <w:p>
+      <w:pPr>
+        <w:pStyle w:val="7"/>
+        <w:keepNext w:val="0"/>
+        <w:keepLines w:val="0"/>
+        <w:widowControl/>
+        <w:suppressLineNumbers w:val="0"/>
+      </w:pPr>
+      <w:r>
+        <w:rPr>
+          <w:rStyle w:val="6"/>
+        </w:rPr>
+        <w:t>private int id;</w:t>
+      </w:r>
+    </w:p>
+    <w:p>
+      <w:pPr>
+        <w:keepNext w:val="0"/>
+        <w:keepLines w:val="0"/>
+        <w:widowControl/>
+        <w:suppressLineNumbers w:val="0"/>
+      </w:pPr>
+      <w:r>
+        <w:pict>
+          <v:rect id="_x0000_i1040" o:spt="1" style="height:1.5pt;width:432pt;" fillcolor="#A0A0A0" filled="t" stroked="f" coordsize="21600,21600" o:hr="t" o:hrstd="t" o:hralign="center">
+            <v:path/>
+            <v:fill on="t" focussize="0,0"/>
+            <v:stroke on="f"/>
+            <v:imagedata o:title=""/>
+            <o:lock v:ext="edit"/>
+            <w10:wrap type="none"/>
+            <w10:anchorlock/>
+          </v:rect>
+        </w:pict>
+      </w:r>
+    </w:p>
+    <w:p>
+      <w:pPr>
+        <w:pStyle w:val="3"/>
+        <w:keepNext w:val="0"/>
+        <w:keepLines w:val="0"/>
+        <w:widowControl/>
+        <w:suppressLineNumbers w:val="0"/>
+      </w:pPr>
+      <w:r>
+        <w:t xml:space="preserve">➤ </w:t>
+      </w:r>
+      <w:r>
+        <w:rPr>
+          <w:rStyle w:val="6"/>
+        </w:rPr>
+        <w:t>GenerationType.AUTO</w:t>
+      </w:r>
+    </w:p>
+    <w:p>
+      <w:pPr>
+        <w:pStyle w:val="8"/>
+        <w:keepNext w:val="0"/>
+        <w:keepLines w:val="0"/>
+        <w:widowControl/>
+        <w:suppressLineNumbers w:val="0"/>
+        <w:ind w:left="720"/>
+      </w:pPr>
+      <w:r>
+        <w:t xml:space="preserve">This lets </w:t>
+      </w:r>
+      <w:r>
+        <w:rPr>
+          <w:rStyle w:val="9"/>
+        </w:rPr>
+        <w:t>Hibernate</w:t>
+      </w:r>
+      <w:r>
+        <w:t xml:space="preserve"> decide how to generate primary keys.</w:t>
+      </w:r>
+    </w:p>
+    <w:p>
+      <w:pPr>
+        <w:pStyle w:val="8"/>
+        <w:keepNext w:val="0"/>
+        <w:keepLines w:val="0"/>
+        <w:widowControl/>
+        <w:suppressLineNumbers w:val="0"/>
+        <w:ind w:left="720"/>
+      </w:pPr>
+      <w:r>
+        <w:t xml:space="preserve">Hibernate may use a </w:t>
+      </w:r>
+      <w:r>
+        <w:rPr>
+          <w:rStyle w:val="9"/>
+        </w:rPr>
+        <w:t>single sequence</w:t>
+      </w:r>
+      <w:r>
+        <w:t xml:space="preserve"> for the whole database, which can lead to shared numbering across tables.</w:t>
+      </w:r>
+    </w:p>
+    <w:p>
+      <w:pPr>
+        <w:pStyle w:val="8"/>
+        <w:keepNext w:val="0"/>
+        <w:keepLines w:val="0"/>
+        <w:widowControl/>
+        <w:suppressLineNumbers w:val="0"/>
+      </w:pPr>
+      <w:r>
+        <w:rPr>
+          <w:rStyle w:val="9"/>
+        </w:rPr>
+        <w:t>Disadvantage:</w:t>
+      </w:r>
+    </w:p>
+    <w:p>
+      <w:pPr>
+        <w:pStyle w:val="8"/>
+        <w:keepNext w:val="0"/>
+        <w:keepLines w:val="0"/>
+        <w:widowControl/>
+        <w:suppressLineNumbers w:val="0"/>
+        <w:ind w:left="720"/>
+      </w:pPr>
+      <w:r>
+        <w:t>All tables may share the same number sequence, which can be confusing.</w:t>
+      </w:r>
+    </w:p>
+    <w:p>
+      <w:pPr>
+        <w:pStyle w:val="8"/>
+        <w:keepNext w:val="0"/>
+        <w:keepLines w:val="0"/>
+        <w:widowControl/>
+        <w:suppressLineNumbers w:val="0"/>
+      </w:pPr>
+      <w:r>
+        <w:rPr>
+          <w:rStyle w:val="9"/>
+        </w:rPr>
+        <w:t>Example:</w:t>
+      </w:r>
+    </w:p>
+    <w:p>
+      <w:pPr>
+        <w:pStyle w:val="7"/>
+        <w:keepNext w:val="0"/>
+        <w:keepLines w:val="0"/>
+        <w:widowControl/>
+        <w:suppressLineNumbers w:val="0"/>
+        <w:rPr>
+          <w:rStyle w:val="6"/>
+        </w:rPr>
+      </w:pPr>
+      <w:r>
+        <w:rPr>
+          <w:rStyle w:val="6"/>
+        </w:rPr>
+        <w:t>@GeneratedValue(strategy = GenerationType.AUTO)</w:t>
+      </w:r>
+    </w:p>
+    <w:p>
+      <w:pPr>
+        <w:pStyle w:val="7"/>
+        <w:keepNext w:val="0"/>
+        <w:keepLines w:val="0"/>
+        <w:widowControl/>
+        <w:suppressLineNumbers w:val="0"/>
+        <w:rPr>
+          <w:rStyle w:val="6"/>
+        </w:rPr>
+      </w:pPr>
+      <w:r>
+        <w:rPr>
+          <w:rStyle w:val="6"/>
+        </w:rPr>
+        <w:t>private int id;</w:t>
+      </w:r>
+    </w:p>
+    <w:p>
+      <w:pPr>
+        <w:pStyle w:val="7"/>
+        <w:keepNext w:val="0"/>
+        <w:keepLines w:val="0"/>
+        <w:widowControl/>
+        <w:suppressLineNumbers w:val="0"/>
+        <w:rPr>
+          <w:rStyle w:val="6"/>
+        </w:rPr>
+      </w:pPr>
+    </w:p>
+    <w:p>
+      <w:pPr>
+        <w:pStyle w:val="7"/>
+        <w:keepNext w:val="0"/>
+        <w:keepLines w:val="0"/>
+        <w:widowControl/>
+        <w:suppressLineNumbers w:val="0"/>
+        <w:rPr>
+          <w:rStyle w:val="6"/>
+        </w:rPr>
+      </w:pPr>
+    </w:p>
+    <w:p>
+      <w:pPr>
+        <w:pStyle w:val="7"/>
+        <w:keepNext w:val="0"/>
+        <w:keepLines w:val="0"/>
+        <w:widowControl/>
+        <w:suppressLineNumbers w:val="0"/>
+        <w:rPr>
+          <w:rStyle w:val="6"/>
+        </w:rPr>
+      </w:pPr>
+      <w:r>
+        <w:pict>
+          <v:rect id="_x0000_i1046" o:spt="1" style="height:1.5pt;width:432pt;" fillcolor="#A0A0A0" filled="t" stroked="f" coordsize="21600,21600" o:hr="t" o:hrstd="t" o:hralign="center">
+            <v:path/>
+            <v:fill on="t" focussize="0,0"/>
+            <v:stroke on="f"/>
+            <v:imagedata o:title=""/>
+            <o:lock v:ext="edit"/>
+            <w10:wrap type="none"/>
+            <w10:anchorlock/>
+          </v:rect>
+        </w:pict>
+      </w:r>
+    </w:p>
+    <w:p>
+      <w:pPr>
+        <w:pStyle w:val="2"/>
+        <w:keepNext w:val="0"/>
+        <w:keepLines w:val="0"/>
+        <w:widowControl/>
+        <w:suppressLineNumbers w:val="0"/>
+      </w:pPr>
+      <w:r>
+        <w:rPr>
+          <w:rStyle w:val="9"/>
+          <w:b/>
+          <w:bCs/>
+        </w:rPr>
+        <w:t>Cascading in Hibernate JPA</w:t>
+      </w:r>
+    </w:p>
+    <w:p>
+      <w:pPr>
+        <w:pStyle w:val="8"/>
+        <w:keepNext w:val="0"/>
+        <w:keepLines w:val="0"/>
+        <w:widowControl/>
+        <w:suppressLineNumbers w:val="0"/>
+      </w:pPr>
+      <w:r>
+        <w:t xml:space="preserve">Cascading means applying the </w:t>
+      </w:r>
+      <w:r>
+        <w:rPr>
+          <w:rStyle w:val="9"/>
+        </w:rPr>
+        <w:t>same operation</w:t>
+      </w:r>
+      <w:r>
+        <w:t xml:space="preserve"> (like save, delete) on one object and its associated object(s) automatically.</w:t>
+      </w:r>
+    </w:p>
+    <w:p>
+      <w:pPr>
+        <w:pStyle w:val="8"/>
+        <w:keepNext w:val="0"/>
+        <w:keepLines w:val="0"/>
+        <w:widowControl/>
+        <w:suppressLineNumbers w:val="0"/>
+      </w:pPr>
+      <w:r>
+        <w:rPr>
+          <w:rStyle w:val="9"/>
+        </w:rPr>
+        <w:t>Example:</w:t>
+      </w:r>
+    </w:p>
+    <w:p>
+      <w:pPr>
+        <w:pStyle w:val="7"/>
+        <w:keepNext w:val="0"/>
+        <w:keepLines w:val="0"/>
+        <w:widowControl/>
+        <w:suppressLineNumbers w:val="0"/>
+        <w:rPr>
+          <w:rStyle w:val="6"/>
+        </w:rPr>
+      </w:pPr>
+      <w:r>
+        <w:rPr>
+          <w:rStyle w:val="6"/>
+        </w:rPr>
+        <w:t>@OneToOne(cascade = {CascadeType.PERSIST, CascadeType.REMOVE})</w:t>
+      </w:r>
+    </w:p>
+    <w:p>
+      <w:pPr>
+        <w:pStyle w:val="7"/>
+        <w:keepNext w:val="0"/>
+        <w:keepLines w:val="0"/>
+        <w:widowControl/>
+        <w:suppressLineNumbers w:val="0"/>
+      </w:pPr>
+      <w:r>
+        <w:rPr>
+          <w:rStyle w:val="6"/>
+        </w:rPr>
+        <w:t>private Cart cart;</w:t>
+      </w:r>
+    </w:p>
+    <w:p>
+      <w:pPr>
+        <w:pStyle w:val="8"/>
+        <w:keepNext w:val="0"/>
+        <w:keepLines w:val="0"/>
+        <w:widowControl/>
+        <w:suppressLineNumbers w:val="0"/>
+      </w:pPr>
+      <w:r>
+        <w:t xml:space="preserve">If you </w:t>
+      </w:r>
+      <w:r>
+        <w:rPr>
+          <w:rStyle w:val="9"/>
+        </w:rPr>
+        <w:t>save or delete</w:t>
+      </w:r>
+      <w:r>
+        <w:t xml:space="preserve"> a </w:t>
+      </w:r>
+      <w:r>
+        <w:rPr>
+          <w:rStyle w:val="6"/>
+        </w:rPr>
+        <w:t>User</w:t>
+      </w:r>
+      <w:r>
+        <w:t xml:space="preserve">, the same will happen to the </w:t>
+      </w:r>
+      <w:r>
+        <w:rPr>
+          <w:rStyle w:val="6"/>
+        </w:rPr>
+        <w:t>Cart</w:t>
+      </w:r>
+      <w:r>
+        <w:t>.</w:t>
+      </w:r>
+    </w:p>
+    <w:p>
+      <w:pPr>
+        <w:pStyle w:val="8"/>
+        <w:keepNext w:val="0"/>
+        <w:keepLines w:val="0"/>
+        <w:widowControl/>
+        <w:suppressLineNumbers w:val="0"/>
+      </w:pPr>
+      <w:r>
+        <w:t>Another example:</w:t>
+      </w:r>
+    </w:p>
+    <w:p>
+      <w:pPr>
+        <w:pStyle w:val="7"/>
+        <w:keepNext w:val="0"/>
+        <w:keepLines w:val="0"/>
+        <w:widowControl/>
+        <w:suppressLineNumbers w:val="0"/>
+        <w:rPr>
+          <w:rStyle w:val="6"/>
+        </w:rPr>
+      </w:pPr>
+      <w:r>
+        <w:rPr>
+          <w:rStyle w:val="6"/>
+        </w:rPr>
+        <w:t>class Theater {</w:t>
+      </w:r>
+    </w:p>
+    <w:p>
+      <w:pPr>
+        <w:pStyle w:val="7"/>
+        <w:keepNext w:val="0"/>
+        <w:keepLines w:val="0"/>
+        <w:widowControl/>
+        <w:suppressLineNumbers w:val="0"/>
+        <w:rPr>
+          <w:rStyle w:val="6"/>
+        </w:rPr>
+      </w:pPr>
+      <w:r>
+        <w:rPr>
+          <w:rStyle w:val="6"/>
+        </w:rPr>
+        <w:t xml:space="preserve">    @OneToMany(cascade = {CascadeType.PERSIST, CascadeType.REMOVE})</w:t>
+      </w:r>
+    </w:p>
+    <w:p>
+      <w:pPr>
+        <w:pStyle w:val="7"/>
+        <w:keepNext w:val="0"/>
+        <w:keepLines w:val="0"/>
+        <w:widowControl/>
+        <w:suppressLineNumbers w:val="0"/>
+        <w:rPr>
+          <w:rStyle w:val="6"/>
+        </w:rPr>
+      </w:pPr>
+      <w:r>
+        <w:rPr>
+          <w:rStyle w:val="6"/>
+        </w:rPr>
+        <w:t xml:space="preserve">    private List&lt;Seat&gt; seat;</w:t>
+      </w:r>
+    </w:p>
+    <w:p>
+      <w:pPr>
+        <w:pStyle w:val="7"/>
+        <w:keepNext w:val="0"/>
+        <w:keepLines w:val="0"/>
+        <w:widowControl/>
+        <w:suppressLineNumbers w:val="0"/>
+      </w:pPr>
+      <w:r>
+        <w:rPr>
+          <w:rStyle w:val="6"/>
+        </w:rPr>
+        <w:t>}</w:t>
+      </w:r>
+    </w:p>
+    <w:p>
+      <w:pPr>
+        <w:pStyle w:val="7"/>
+        <w:keepNext w:val="0"/>
+        <w:keepLines w:val="0"/>
+        <w:widowControl/>
+        <w:suppressLineNumbers w:val="0"/>
+        <w:rPr>
+          <w:rStyle w:val="6"/>
+        </w:rPr>
+      </w:pPr>
+      <w:r>
+        <w:t xml:space="preserve">If you </w:t>
+      </w:r>
+      <w:r>
+        <w:rPr>
+          <w:rStyle w:val="9"/>
+        </w:rPr>
+        <w:t>save or delete</w:t>
+      </w:r>
+      <w:r>
+        <w:t xml:space="preserve"> a </w:t>
+      </w:r>
+      <w:r>
+        <w:rPr>
+          <w:rStyle w:val="6"/>
+        </w:rPr>
+        <w:t>Theater</w:t>
+      </w:r>
+      <w:r>
+        <w:t xml:space="preserve">, all related </w:t>
+      </w:r>
+      <w:r>
+        <w:rPr>
+          <w:rStyle w:val="6"/>
+        </w:rPr>
+        <w:t>Seats</w:t>
+      </w:r>
+      <w:r>
+        <w:t xml:space="preserve"> will also be saved or deleted automatically.</w:t>
+      </w:r>
+    </w:p>
+    <w:p>
+      <w:pPr>
+        <w:keepNext w:val="0"/>
+        <w:keepLines w:val="0"/>
+        <w:widowControl/>
+        <w:suppressLineNumbers w:val="0"/>
+      </w:pPr>
+      <w:r>
+        <w:pict>
+          <v:rect id="_x0000_i1041" o:spt="1" style="height:1.5pt;width:432pt;" fillcolor="#A0A0A0" filled="t" stroked="f" coordsize="21600,21600" o:hr="t" o:hrstd="t" o:hralign="center">
+            <v:path/>
+            <v:fill on="t" focussize="0,0"/>
+            <v:stroke on="f"/>
+            <v:imagedata o:title=""/>
+            <o:lock v:ext="edit"/>
+            <w10:wrap type="none"/>
+            <w10:anchorlock/>
+          </v:rect>
+        </w:pict>
+      </w:r>
+    </w:p>
+    <w:p>
+      <w:pPr>
+        <w:pStyle w:val="2"/>
+        <w:keepNext w:val="0"/>
+        <w:keepLines w:val="0"/>
+        <w:widowControl/>
+        <w:suppressLineNumbers w:val="0"/>
+      </w:pPr>
+    </w:p>
+    <w:p>
+      <w:pPr>
+        <w:pStyle w:val="2"/>
+        <w:keepNext w:val="0"/>
+        <w:keepLines w:val="0"/>
+        <w:widowControl/>
+        <w:suppressLineNumbers w:val="0"/>
+      </w:pPr>
+    </w:p>
+    <w:p>
+      <w:pPr>
+        <w:pStyle w:val="2"/>
+        <w:keepNext w:val="0"/>
+        <w:keepLines w:val="0"/>
+        <w:widowControl/>
+        <w:suppressLineNumbers w:val="0"/>
+      </w:pPr>
+      <w:r>
+        <w:t xml:space="preserve">⚡ </w:t>
+      </w:r>
+      <w:r>
+        <w:rPr>
+          <w:rStyle w:val="9"/>
+          <w:b/>
+          <w:bCs/>
+        </w:rPr>
+        <w:t>Fetch Types in Hibernate JPA</w:t>
+      </w:r>
+    </w:p>
+    <w:p>
+      <w:pPr>
+        <w:pStyle w:val="8"/>
+        <w:keepNext w:val="0"/>
+        <w:keepLines w:val="0"/>
+        <w:widowControl/>
+        <w:suppressLineNumbers w:val="0"/>
+      </w:pPr>
+      <w:r>
+        <w:t xml:space="preserve">Fetch type controls </w:t>
+      </w:r>
+      <w:r>
+        <w:rPr>
+          <w:rStyle w:val="9"/>
+        </w:rPr>
+        <w:t>when</w:t>
+      </w:r>
+      <w:r>
+        <w:t xml:space="preserve"> associated data is loaded from the database.</w:t>
+      </w:r>
+    </w:p>
+    <w:p>
+      <w:pPr>
+        <w:pStyle w:val="8"/>
+        <w:keepNext w:val="0"/>
+        <w:keepLines w:val="0"/>
+        <w:widowControl/>
+        <w:suppressLineNumbers w:val="0"/>
+      </w:pPr>
+      <w:r>
+        <w:t xml:space="preserve">There are </w:t>
+      </w:r>
+      <w:r>
+        <w:rPr>
+          <w:rStyle w:val="9"/>
+        </w:rPr>
+        <w:t>two types</w:t>
+      </w:r>
+      <w:r>
+        <w:t>:</w:t>
+      </w:r>
+    </w:p>
+    <w:p>
+      <w:pPr>
+        <w:keepNext w:val="0"/>
+        <w:keepLines w:val="0"/>
+        <w:widowControl/>
+        <w:suppressLineNumbers w:val="0"/>
+      </w:pPr>
+      <w:r>
+        <w:pict>
+          <v:rect id="_x0000_i1042" o:spt="1" style="height:1.5pt;width:432pt;" fillcolor="#A0A0A0" filled="t" stroked="f" coordsize="21600,21600" o:hr="t" o:hrstd="t" o:hralign="center">
+            <v:path/>
+            <v:fill on="t" focussize="0,0"/>
+            <v:stroke on="f"/>
+            <v:imagedata o:title=""/>
+            <o:lock v:ext="edit"/>
+            <w10:wrap type="none"/>
+            <w10:anchorlock/>
+          </v:rect>
+        </w:pict>
+      </w:r>
+    </w:p>
+    <w:p>
+      <w:pPr>
+        <w:pStyle w:val="3"/>
+        <w:keepNext w:val="0"/>
+        <w:keepLines w:val="0"/>
+        <w:widowControl/>
+        <w:suppressLineNumbers w:val="0"/>
+      </w:pPr>
+      <w:r>
+        <w:t xml:space="preserve">1️⃣ </w:t>
+      </w:r>
+      <w:r>
+        <w:rPr>
+          <w:rStyle w:val="6"/>
+        </w:rPr>
+        <w:t>FetchType.LAZY</w:t>
+      </w:r>
+      <w:r>
+        <w:t xml:space="preserve"> (Lazy Loading)</w:t>
+      </w:r>
+    </w:p>
+    <w:p>
+      <w:pPr>
+        <w:pStyle w:val="8"/>
+        <w:keepNext w:val="0"/>
+        <w:keepLines w:val="0"/>
+        <w:widowControl/>
+        <w:suppressLineNumbers w:val="0"/>
+        <w:ind w:left="720"/>
+      </w:pPr>
+      <w:r>
+        <w:t xml:space="preserve">Data from associated tables is </w:t>
+      </w:r>
+      <w:r>
+        <w:rPr>
+          <w:rStyle w:val="9"/>
+        </w:rPr>
+        <w:t>not loaded immediately</w:t>
+      </w:r>
+      <w:r>
+        <w:t>.</w:t>
+      </w:r>
+    </w:p>
+    <w:p>
+      <w:pPr>
+        <w:pStyle w:val="8"/>
+        <w:keepNext w:val="0"/>
+        <w:keepLines w:val="0"/>
+        <w:widowControl/>
+        <w:suppressLineNumbers w:val="0"/>
+        <w:ind w:left="720"/>
+      </w:pPr>
+      <w:r>
+        <w:t xml:space="preserve">It's only loaded </w:t>
+      </w:r>
+      <w:r>
+        <w:rPr>
+          <w:rStyle w:val="9"/>
+        </w:rPr>
+        <w:t>when needed</w:t>
+      </w:r>
+      <w:r>
+        <w:t>.</w:t>
+      </w:r>
+    </w:p>
+    <w:p>
+      <w:pPr>
+        <w:pStyle w:val="8"/>
+        <w:keepNext w:val="0"/>
+        <w:keepLines w:val="0"/>
+        <w:widowControl/>
+        <w:suppressLineNumbers w:val="0"/>
+      </w:pPr>
+      <w:r>
+        <w:rPr>
+          <w:rStyle w:val="9"/>
+        </w:rPr>
+        <w:t>Example:</w:t>
+      </w:r>
+      <w:r>
+        <w:t xml:space="preserve"> A </w:t>
+      </w:r>
+      <w:r>
+        <w:rPr>
+          <w:rStyle w:val="6"/>
+        </w:rPr>
+        <w:t>Company</w:t>
+      </w:r>
+      <w:r>
+        <w:t xml:space="preserve"> has many </w:t>
+      </w:r>
+      <w:r>
+        <w:rPr>
+          <w:rStyle w:val="6"/>
+        </w:rPr>
+        <w:t>Employees</w:t>
+      </w:r>
+      <w:r>
+        <w:t>.</w:t>
+      </w:r>
+      <w:r>
+        <w:br w:type="textWrapping"/>
+      </w:r>
+      <w:r>
+        <w:t xml:space="preserve">When you load the company data, employee data is </w:t>
+      </w:r>
+      <w:r>
+        <w:rPr>
+          <w:rStyle w:val="9"/>
+        </w:rPr>
+        <w:t>not loaded unless you access it</w:t>
+      </w:r>
+      <w:r>
+        <w:t>.</w:t>
+      </w:r>
+      <w:r>
+        <w:br w:type="textWrapping"/>
+      </w:r>
+      <w:r>
+        <w:t>This saves memory and improves performance.</w:t>
+      </w:r>
       <w:bookmarkStart w:id="0" w:name="_GoBack"/>
       <w:bookmarkEnd w:id="0"/>
     </w:p>
     <w:p>
       <w:pPr>
-        <w:rPr>
-          <w:rFonts w:hint="default"/>
-        </w:rPr>
-      </w:pPr>
-      <w:r>
-        <w:rPr>
-          <w:rFonts w:hint="default"/>
-        </w:rPr>
-        <w:t>- Used to define the inverse side of a bidirectional relationship.</w:t>
-      </w:r>
-    </w:p>
-    <w:p>
-      <w:pPr>
-        <w:rPr>
-          <w:rFonts w:hint="default"/>
-        </w:rPr>
-      </w:pPr>
-      <w:r>
-        <w:rPr>
-          <w:rFonts w:hint="default"/>
-        </w:rPr>
-        <w:t>- Specifies the field that owns the relationship in the owning entity.</w:t>
-      </w:r>
-    </w:p>
-    <w:p>
-      <w:pPr>
-        <w:rPr>
-          <w:rFonts w:hint="default"/>
-        </w:rPr>
-      </w:pPr>
-      <w:r>
-        <w:rPr>
-          <w:rFonts w:hint="default"/>
-        </w:rPr>
-        <w:t>- Ensures Hibernate understands which side owns the foreign key, avoiding duplication and maintaining consistency in the database and entity relationships.</w:t>
-      </w:r>
+        <w:keepNext w:val="0"/>
+        <w:keepLines w:val="0"/>
+        <w:widowControl/>
+        <w:suppressLineNumbers w:val="0"/>
+      </w:pPr>
+      <w:r>
+        <w:pict>
+          <v:rect id="_x0000_i1043" o:spt="1" style="height:1.5pt;width:432pt;" fillcolor="#A0A0A0" filled="t" stroked="f" coordsize="21600,21600" o:hr="t" o:hrstd="t" o:hralign="center">
+            <v:path/>
+            <v:fill on="t" focussize="0,0"/>
+            <v:stroke on="f"/>
+            <v:imagedata o:title=""/>
+            <o:lock v:ext="edit"/>
+            <w10:wrap type="none"/>
+            <w10:anchorlock/>
+          </v:rect>
+        </w:pict>
+      </w:r>
+    </w:p>
+    <w:p>
+      <w:pPr>
+        <w:pStyle w:val="3"/>
+        <w:keepNext w:val="0"/>
+        <w:keepLines w:val="0"/>
+        <w:widowControl/>
+        <w:suppressLineNumbers w:val="0"/>
+      </w:pPr>
+      <w:r>
+        <w:t xml:space="preserve">2️⃣ </w:t>
+      </w:r>
+      <w:r>
+        <w:rPr>
+          <w:rStyle w:val="6"/>
+        </w:rPr>
+        <w:t>FetchType.EAGER</w:t>
+      </w:r>
+      <w:r>
+        <w:t xml:space="preserve"> (Eager Loading)</w:t>
+      </w:r>
+    </w:p>
+    <w:p>
+      <w:pPr>
+        <w:pStyle w:val="8"/>
+        <w:keepNext w:val="0"/>
+        <w:keepLines w:val="0"/>
+        <w:widowControl/>
+        <w:suppressLineNumbers w:val="0"/>
+        <w:ind w:left="720"/>
+      </w:pPr>
+      <w:r>
+        <w:t xml:space="preserve">Data from associated tables is </w:t>
+      </w:r>
+      <w:r>
+        <w:rPr>
+          <w:rStyle w:val="9"/>
+        </w:rPr>
+        <w:t>loaded immediately</w:t>
+      </w:r>
+      <w:r>
+        <w:t xml:space="preserve"> with the main entity.</w:t>
+      </w:r>
+    </w:p>
+    <w:p>
+      <w:pPr>
+        <w:pStyle w:val="8"/>
+        <w:keepNext w:val="0"/>
+        <w:keepLines w:val="0"/>
+        <w:widowControl/>
+        <w:suppressLineNumbers w:val="0"/>
+      </w:pPr>
+      <w:r>
+        <w:rPr>
+          <w:rStyle w:val="9"/>
+        </w:rPr>
+        <w:t>Example:</w:t>
+      </w:r>
+      <w:r>
+        <w:t xml:space="preserve"> A </w:t>
+      </w:r>
+      <w:r>
+        <w:rPr>
+          <w:rStyle w:val="6"/>
+        </w:rPr>
+        <w:t>Cart</w:t>
+      </w:r>
+      <w:r>
+        <w:t xml:space="preserve"> has many </w:t>
+      </w:r>
+      <w:r>
+        <w:rPr>
+          <w:rStyle w:val="6"/>
+        </w:rPr>
+        <w:t>Products</w:t>
+      </w:r>
+      <w:r>
+        <w:t>.</w:t>
+      </w:r>
+      <w:r>
+        <w:br w:type="textWrapping"/>
+      </w:r>
+      <w:r>
+        <w:t>When you load the cart, all its products are also loaded at the same time — because you usually need them together.</w:t>
+      </w:r>
+    </w:p>
+    <w:p>
+      <w:pPr>
+        <w:keepNext w:val="0"/>
+        <w:keepLines w:val="0"/>
+        <w:widowControl/>
+        <w:suppressLineNumbers w:val="0"/>
+      </w:pPr>
+      <w:r>
+        <w:pict>
+          <v:rect id="_x0000_i1045" o:spt="1" style="height:1.5pt;width:432pt;" fillcolor="#A0A0A0" filled="t" stroked="f" coordsize="21600,21600" o:hr="t" o:hrstd="t" o:hralign="center">
+            <v:path/>
+            <v:fill on="t" focussize="0,0"/>
+            <v:stroke on="f"/>
+            <v:imagedata o:title=""/>
+            <o:lock v:ext="edit"/>
+            <w10:wrap type="none"/>
+            <w10:anchorlock/>
+          </v:rect>
+        </w:pict>
+      </w:r>
+    </w:p>
+    <w:p>
+      <w:pPr>
+        <w:rPr>
+          <w:rFonts w:hint="default"/>
+        </w:rPr>
+      </w:pPr>
+    </w:p>
+    <w:p>
+      <w:pPr>
+        <w:rPr>
+          <w:rFonts w:hint="default"/>
+        </w:rPr>
+      </w:pPr>
     </w:p>
     <w:sectPr>
       <w:pgSz w:w="11906" w:h="16838"/>

</xml_diff>